<commit_message>
modifica doc di istruzioni
</commit_message>
<xml_diff>
--- a/IstruzioniPerConnettersi a Google calendar.docx
+++ b/IstruzioniPerConnettersi a Google calendar.docx
@@ -7,8 +7,29 @@
         <w:pStyle w:val="Titolo1"/>
       </w:pPr>
       <w:r>
-        <w:t>Configurazione di google per usare le API di accesso a google calendar</w:t>
-      </w:r>
+        <w:t xml:space="preserve">Configurazione di </w:t>
+      </w:r>
+      <w:proofErr w:type="spellStart"/>
+      <w:r>
+        <w:t>google</w:t>
+      </w:r>
+      <w:proofErr w:type="spellEnd"/>
+      <w:r>
+        <w:t xml:space="preserve"> per usare le API di accesso a </w:t>
+      </w:r>
+      <w:proofErr w:type="spellStart"/>
+      <w:r>
+        <w:t>google</w:t>
+      </w:r>
+      <w:proofErr w:type="spellEnd"/>
+      <w:r>
+        <w:t xml:space="preserve"> </w:t>
+      </w:r>
+      <w:proofErr w:type="spellStart"/>
+      <w:r>
+        <w:t>calendar</w:t>
+      </w:r>
+      <w:proofErr w:type="spellEnd"/>
     </w:p>
     <w:p/>
     <w:p>
@@ -16,7 +37,39 @@
         <w:t xml:space="preserve">Per </w:t>
       </w:r>
       <w:r>
-        <w:t>poter configurare google al fine di accedere con i pacchetti nuget a google calendar occorre:</w:t>
+        <w:t xml:space="preserve">poter configurare </w:t>
+      </w:r>
+      <w:proofErr w:type="spellStart"/>
+      <w:r>
+        <w:t>google</w:t>
+      </w:r>
+      <w:proofErr w:type="spellEnd"/>
+      <w:r>
+        <w:t xml:space="preserve"> al fine di accedere con i pacchetti </w:t>
+      </w:r>
+      <w:proofErr w:type="spellStart"/>
+      <w:r>
+        <w:t>nuget</w:t>
+      </w:r>
+      <w:proofErr w:type="spellEnd"/>
+      <w:r>
+        <w:t xml:space="preserve"> a </w:t>
+      </w:r>
+      <w:proofErr w:type="spellStart"/>
+      <w:r>
+        <w:t>google</w:t>
+      </w:r>
+      <w:proofErr w:type="spellEnd"/>
+      <w:r>
+        <w:t xml:space="preserve"> </w:t>
+      </w:r>
+      <w:proofErr w:type="spellStart"/>
+      <w:r>
+        <w:t>calendar</w:t>
+      </w:r>
+      <w:proofErr w:type="spellEnd"/>
+      <w:r>
+        <w:t xml:space="preserve"> occorre:</w:t>
       </w:r>
     </w:p>
     <w:p>
@@ -28,7 +81,15 @@
         </w:numPr>
       </w:pPr>
       <w:r>
-        <w:t xml:space="preserve">creare un nuovo progetto in google (andando su </w:t>
+        <w:t xml:space="preserve">creare un nuovo progetto in </w:t>
+      </w:r>
+      <w:proofErr w:type="spellStart"/>
+      <w:r>
+        <w:t>google</w:t>
+      </w:r>
+      <w:proofErr w:type="spellEnd"/>
+      <w:r>
+        <w:t xml:space="preserve"> (andando su </w:t>
       </w:r>
       <w:hyperlink r:id="rId5" w:history="1">
         <w:r>
@@ -63,7 +124,15 @@
         </w:numPr>
       </w:pPr>
       <w:r>
-        <w:t>creare le credenziali oauth client ID</w:t>
+        <w:t xml:space="preserve">creare le credenziali </w:t>
+      </w:r>
+      <w:proofErr w:type="spellStart"/>
+      <w:r>
+        <w:t>oauth</w:t>
+      </w:r>
+      <w:proofErr w:type="spellEnd"/>
+      <w:r>
+        <w:t xml:space="preserve"> client ID</w:t>
       </w:r>
     </w:p>
     <w:p>
@@ -75,7 +144,15 @@
         </w:numPr>
       </w:pPr>
       <w:r>
-        <w:t>scaricare il file json e copiarlo in bin</w:t>
+        <w:t xml:space="preserve">scaricare il file </w:t>
+      </w:r>
+      <w:proofErr w:type="spellStart"/>
+      <w:r>
+        <w:t>json</w:t>
+      </w:r>
+      <w:proofErr w:type="spellEnd"/>
+      <w:r>
+        <w:t xml:space="preserve"> e copiarlo in bin</w:t>
       </w:r>
     </w:p>
     <w:p>
@@ -225,7 +302,15 @@
         <w:t>Nome progetto</w:t>
       </w:r>
       <w:r>
-        <w:t xml:space="preserve"> → può essere qualsiasi nome (es. calendar-integration).</w:t>
+        <w:t xml:space="preserve"> → può essere qualsiasi nome (es. </w:t>
+      </w:r>
+      <w:proofErr w:type="spellStart"/>
+      <w:r>
+        <w:t>calendar-integration</w:t>
+      </w:r>
+      <w:proofErr w:type="spellEnd"/>
+      <w:r>
+        <w:t>).</w:t>
       </w:r>
     </w:p>
     <w:p>
@@ -295,7 +380,15 @@
     </w:p>
     <w:p>
       <w:r>
-        <w:t>Per usare Google Calendar API:</w:t>
+        <w:t xml:space="preserve">Per usare Google </w:t>
+      </w:r>
+      <w:proofErr w:type="spellStart"/>
+      <w:r>
+        <w:t>Calendar</w:t>
+      </w:r>
+      <w:proofErr w:type="spellEnd"/>
+      <w:r>
+        <w:t xml:space="preserve"> API:</w:t>
       </w:r>
     </w:p>
     <w:p>
@@ -334,7 +427,23 @@
           <w:b/>
           <w:bCs/>
         </w:rPr>
-        <w:t>"Google Calendar API"</w:t>
+        <w:t xml:space="preserve">"Google </w:t>
+      </w:r>
+      <w:proofErr w:type="spellStart"/>
+      <w:r>
+        <w:rPr>
+          <w:b/>
+          <w:bCs/>
+        </w:rPr>
+        <w:t>Calendar</w:t>
+      </w:r>
+      <w:proofErr w:type="spellEnd"/>
+      <w:r>
+        <w:rPr>
+          <w:b/>
+          <w:bCs/>
+        </w:rPr>
+        <w:t xml:space="preserve"> API"</w:t>
       </w:r>
       <w:r>
         <w:t>.</w:t>
@@ -421,21 +530,30 @@
       <w:r>
         <w:t xml:space="preserve"> → scegli </w:t>
       </w:r>
+      <w:proofErr w:type="spellStart"/>
       <w:r>
         <w:rPr>
           <w:b/>
           <w:bCs/>
         </w:rPr>
-        <w:t>OAuth client ID</w:t>
-      </w:r>
-      <w:r>
-        <w:t xml:space="preserve"> (per applicazioni utente) o </w:t>
-      </w:r>
+        <w:t>OAuth</w:t>
+      </w:r>
+      <w:proofErr w:type="spellEnd"/>
       <w:r>
         <w:rPr>
           <w:b/>
           <w:bCs/>
         </w:rPr>
+        <w:t xml:space="preserve"> client ID</w:t>
+      </w:r>
+      <w:r>
+        <w:t xml:space="preserve"> (per applicazioni utente) o </w:t>
+      </w:r>
+      <w:r>
+        <w:rPr>
+          <w:b/>
+          <w:bCs/>
+        </w:rPr>
         <w:t>Service account</w:t>
       </w:r>
       <w:r>
@@ -452,12 +570,21 @@
       <w:r>
         <w:t xml:space="preserve">Se scegli </w:t>
       </w:r>
+      <w:proofErr w:type="spellStart"/>
       <w:r>
         <w:rPr>
           <w:b/>
           <w:bCs/>
         </w:rPr>
-        <w:t>OAuth client ID</w:t>
+        <w:t>OAuth</w:t>
+      </w:r>
+      <w:proofErr w:type="spellEnd"/>
+      <w:r>
+        <w:rPr>
+          <w:b/>
+          <w:bCs/>
+        </w:rPr>
+        <w:t xml:space="preserve"> client ID</w:t>
       </w:r>
       <w:r>
         <w:t>:</w:t>
@@ -492,7 +619,15 @@
         </w:numPr>
       </w:pPr>
       <w:r>
-        <w:t>Inserisci nome app, email di supporto e (facoltativi) loghi e URL.</w:t>
+        <w:t xml:space="preserve">Inserisci nome app, </w:t>
+      </w:r>
+      <w:proofErr w:type="gramStart"/>
+      <w:r>
+        <w:t>email</w:t>
+      </w:r>
+      <w:proofErr w:type="gramEnd"/>
+      <w:r>
+        <w:t xml:space="preserve"> di supporto e (facoltativi) loghi e URL.</w:t>
       </w:r>
     </w:p>
     <w:p>
@@ -557,10 +692,27 @@
           <w:b/>
           <w:bCs/>
         </w:rPr>
-        <w:t>Web application</w:t>
-      </w:r>
-      <w:r>
-        <w:t xml:space="preserve"> (se sarà un'app online)</w:t>
+        <w:t xml:space="preserve">Web </w:t>
+      </w:r>
+      <w:proofErr w:type="spellStart"/>
+      <w:r>
+        <w:rPr>
+          <w:b/>
+          <w:bCs/>
+        </w:rPr>
+        <w:t>application</w:t>
+      </w:r>
+      <w:proofErr w:type="spellEnd"/>
+      <w:r>
+        <w:t xml:space="preserve"> (se sarà </w:t>
+      </w:r>
+      <w:proofErr w:type="spellStart"/>
+      <w:r>
+        <w:t>un'app</w:t>
+      </w:r>
+      <w:proofErr w:type="spellEnd"/>
+      <w:r>
+        <w:t xml:space="preserve"> online)</w:t>
       </w:r>
     </w:p>
     <w:p>
@@ -573,11 +725,21 @@
       <w:r>
         <w:t xml:space="preserve">Salva → scarica il file </w:t>
       </w:r>
+      <w:proofErr w:type="spellStart"/>
+      <w:proofErr w:type="gramStart"/>
       <w:r>
         <w:rPr>
           <w:highlight w:val="yellow"/>
         </w:rPr>
-        <w:t>credentials.json.</w:t>
+        <w:t>credentials.json</w:t>
+      </w:r>
+      <w:proofErr w:type="spellEnd"/>
+      <w:proofErr w:type="gramEnd"/>
+      <w:r>
+        <w:rPr>
+          <w:highlight w:val="yellow"/>
+        </w:rPr>
+        <w:t>.</w:t>
       </w:r>
     </w:p>
     <w:p>
@@ -593,14 +755,7 @@
           <w:rFonts w:eastAsia="Times New Roman"/>
           <w:lang w:eastAsia="it-IT"/>
         </w:rPr>
-        <w:t>Perché appare la schermata di login</w:t>
-      </w:r>
-      <w:r>
-        <w:rPr>
-          <w:rFonts w:eastAsia="Times New Roman"/>
-          <w:lang w:eastAsia="it-IT"/>
-        </w:rPr>
-        <w:t>??</w:t>
+        <w:t>Perché appare la schermata di login??</w:t>
       </w:r>
     </w:p>
     <w:p>
@@ -626,6 +781,7 @@
         </w:rPr>
         <w:t xml:space="preserve">Stai usando un </w:t>
       </w:r>
+      <w:proofErr w:type="spellStart"/>
       <w:r>
         <w:rPr>
           <w:rFonts w:eastAsia="Times New Roman" w:cs="Times New Roman"/>
@@ -635,7 +791,43 @@
           <w:lang w:eastAsia="it-IT"/>
           <w14:ligatures w14:val="none"/>
         </w:rPr>
-        <w:t>OAuth client ID di tipo “Installed”</w:t>
+        <w:t>OAuth</w:t>
+      </w:r>
+      <w:proofErr w:type="spellEnd"/>
+      <w:r>
+        <w:rPr>
+          <w:rFonts w:eastAsia="Times New Roman" w:cs="Times New Roman"/>
+          <w:b/>
+          <w:bCs/>
+          <w:kern w:val="0"/>
+          <w:lang w:eastAsia="it-IT"/>
+          <w14:ligatures w14:val="none"/>
+        </w:rPr>
+        <w:t xml:space="preserve"> client ID di tipo “</w:t>
+      </w:r>
+      <w:proofErr w:type="spellStart"/>
+      <w:r>
+        <w:rPr>
+          <w:rFonts w:eastAsia="Times New Roman" w:cs="Times New Roman"/>
+          <w:b/>
+          <w:bCs/>
+          <w:kern w:val="0"/>
+          <w:lang w:eastAsia="it-IT"/>
+          <w14:ligatures w14:val="none"/>
+        </w:rPr>
+        <w:t>Installed</w:t>
+      </w:r>
+      <w:proofErr w:type="spellEnd"/>
+      <w:r>
+        <w:rPr>
+          <w:rFonts w:eastAsia="Times New Roman" w:cs="Times New Roman"/>
+          <w:b/>
+          <w:bCs/>
+          <w:kern w:val="0"/>
+          <w:lang w:eastAsia="it-IT"/>
+          <w14:ligatures w14:val="none"/>
+        </w:rPr>
+        <w:t>”</w:t>
       </w:r>
       <w:r>
         <w:rPr>
@@ -712,7 +904,47 @@
           <w:lang w:eastAsia="it-IT"/>
           <w14:ligatures w14:val="none"/>
         </w:rPr>
-        <w:t>Ti mostra la schermata di login e poi chiede di autorizzare l’app (il nome “Calendar-integration” appare perché è il nome della tua app nelle impostazioni OAuth).</w:t>
+        <w:t>Ti mostra la schermata di login e poi chiede di autorizzare l’app (il nome “</w:t>
+      </w:r>
+      <w:proofErr w:type="spellStart"/>
+      <w:r>
+        <w:rPr>
+          <w:rFonts w:eastAsia="Times New Roman" w:cs="Times New Roman"/>
+          <w:kern w:val="0"/>
+          <w:lang w:eastAsia="it-IT"/>
+          <w14:ligatures w14:val="none"/>
+        </w:rPr>
+        <w:t>Calendar-integration</w:t>
+      </w:r>
+      <w:proofErr w:type="spellEnd"/>
+      <w:r>
+        <w:rPr>
+          <w:rFonts w:eastAsia="Times New Roman" w:cs="Times New Roman"/>
+          <w:kern w:val="0"/>
+          <w:lang w:eastAsia="it-IT"/>
+          <w14:ligatures w14:val="none"/>
+        </w:rPr>
+        <w:t xml:space="preserve">” appare perché è il nome della tua app nelle impostazioni </w:t>
+      </w:r>
+      <w:proofErr w:type="spellStart"/>
+      <w:r>
+        <w:rPr>
+          <w:rFonts w:eastAsia="Times New Roman" w:cs="Times New Roman"/>
+          <w:kern w:val="0"/>
+          <w:lang w:eastAsia="it-IT"/>
+          <w14:ligatures w14:val="none"/>
+        </w:rPr>
+        <w:t>OAuth</w:t>
+      </w:r>
+      <w:proofErr w:type="spellEnd"/>
+      <w:r>
+        <w:rPr>
+          <w:rFonts w:eastAsia="Times New Roman" w:cs="Times New Roman"/>
+          <w:kern w:val="0"/>
+          <w:lang w:eastAsia="it-IT"/>
+          <w14:ligatures w14:val="none"/>
+        </w:rPr>
+        <w:t>).</w:t>
       </w:r>
     </w:p>
     <w:p>
@@ -738,6 +970,8 @@
         </w:rPr>
         <w:t xml:space="preserve">Dopo aver effettuato l’accesso e autorizzato, viene creato un file </w:t>
       </w:r>
+      <w:proofErr w:type="spellStart"/>
+      <w:proofErr w:type="gramStart"/>
       <w:r>
         <w:rPr>
           <w:rFonts w:eastAsia="Times New Roman" w:cs="Courier New"/>
@@ -749,6 +983,8 @@
         </w:rPr>
         <w:t>token.json</w:t>
       </w:r>
+      <w:proofErr w:type="spellEnd"/>
+      <w:proofErr w:type="gramEnd"/>
       <w:r>
         <w:rPr>
           <w:rFonts w:eastAsia="Times New Roman" w:cs="Times New Roman"/>
@@ -802,6 +1038,8 @@
         </w:rPr>
         <w:t xml:space="preserve"> finché </w:t>
       </w:r>
+      <w:proofErr w:type="spellStart"/>
+      <w:proofErr w:type="gramStart"/>
       <w:r>
         <w:rPr>
           <w:rFonts w:eastAsia="Times New Roman" w:cs="Courier New"/>
@@ -813,6 +1051,8 @@
         </w:rPr>
         <w:t>token.json</w:t>
       </w:r>
+      <w:proofErr w:type="spellEnd"/>
+      <w:proofErr w:type="gramEnd"/>
       <w:r>
         <w:rPr>
           <w:rFonts w:eastAsia="Times New Roman" w:cs="Times New Roman"/>
@@ -887,17 +1127,9 @@
           <w:lang w:eastAsia="it-IT"/>
           <w14:ligatures w14:val="none"/>
         </w:rPr>
-        <w:t>solo agli account email che hai aggiunto come tester</w:t>
-      </w:r>
-      <w:r>
-        <w:rPr>
-          <w:rFonts w:eastAsia="Times New Roman" w:cs="Times New Roman"/>
-          <w:kern w:val="0"/>
-          <w:lang w:eastAsia="it-IT"/>
-          <w14:ligatures w14:val="none"/>
-        </w:rPr>
-        <w:t xml:space="preserve"> nella </w:t>
-      </w:r>
+        <w:t xml:space="preserve">solo agli account </w:t>
+      </w:r>
+      <w:proofErr w:type="gramStart"/>
       <w:r>
         <w:rPr>
           <w:rFonts w:eastAsia="Times New Roman" w:cs="Times New Roman"/>
@@ -907,8 +1139,53 @@
           <w:lang w:eastAsia="it-IT"/>
           <w14:ligatures w14:val="none"/>
         </w:rPr>
-        <w:t>schermata di consenso OAuth</w:t>
-      </w:r>
+        <w:t>email</w:t>
+      </w:r>
+      <w:proofErr w:type="gramEnd"/>
+      <w:r>
+        <w:rPr>
+          <w:rFonts w:eastAsia="Times New Roman" w:cs="Times New Roman"/>
+          <w:b/>
+          <w:bCs/>
+          <w:kern w:val="0"/>
+          <w:lang w:eastAsia="it-IT"/>
+          <w14:ligatures w14:val="none"/>
+        </w:rPr>
+        <w:t xml:space="preserve"> che hai aggiunto come tester</w:t>
+      </w:r>
+      <w:r>
+        <w:rPr>
+          <w:rFonts w:eastAsia="Times New Roman" w:cs="Times New Roman"/>
+          <w:kern w:val="0"/>
+          <w:lang w:eastAsia="it-IT"/>
+          <w14:ligatures w14:val="none"/>
+        </w:rPr>
+        <w:t xml:space="preserve"> nella </w:t>
+      </w:r>
+      <w:r>
+        <w:rPr>
+          <w:rFonts w:eastAsia="Times New Roman" w:cs="Times New Roman"/>
+          <w:b/>
+          <w:bCs/>
+          <w:kern w:val="0"/>
+          <w:lang w:eastAsia="it-IT"/>
+          <w14:ligatures w14:val="none"/>
+        </w:rPr>
+        <w:t xml:space="preserve">schermata di consenso </w:t>
+      </w:r>
+      <w:proofErr w:type="spellStart"/>
+      <w:r>
+        <w:rPr>
+          <w:rFonts w:eastAsia="Times New Roman" w:cs="Times New Roman"/>
+          <w:b/>
+          <w:bCs/>
+          <w:kern w:val="0"/>
+          <w:lang w:eastAsia="it-IT"/>
+          <w14:ligatures w14:val="none"/>
+        </w:rPr>
+        <w:t>OAuth</w:t>
+      </w:r>
+      <w:proofErr w:type="spellEnd"/>
       <w:r>
         <w:rPr>
           <w:rFonts w:eastAsia="Times New Roman" w:cs="Times New Roman"/>
@@ -996,7 +1273,27 @@
           <w:lang w:eastAsia="it-IT"/>
           <w14:ligatures w14:val="none"/>
         </w:rPr>
-        <w:t>Nel menu a sinistra, vai su Schermata di consenso OAuth.</w:t>
+        <w:t xml:space="preserve">Nel menu a sinistra, vai su Schermata di consenso </w:t>
+      </w:r>
+      <w:proofErr w:type="spellStart"/>
+      <w:r>
+        <w:rPr>
+          <w:rFonts w:eastAsia="Times New Roman" w:cs="Times New Roman"/>
+          <w:kern w:val="0"/>
+          <w:lang w:eastAsia="it-IT"/>
+          <w14:ligatures w14:val="none"/>
+        </w:rPr>
+        <w:t>OAuth</w:t>
+      </w:r>
+      <w:proofErr w:type="spellEnd"/>
+      <w:r>
+        <w:rPr>
+          <w:rFonts w:eastAsia="Times New Roman" w:cs="Times New Roman"/>
+          <w:kern w:val="0"/>
+          <w:lang w:eastAsia="it-IT"/>
+          <w14:ligatures w14:val="none"/>
+        </w:rPr>
+        <w:t>.</w:t>
       </w:r>
     </w:p>
     <w:p>
@@ -1037,7 +1334,27 @@
           <w:lang w:eastAsia="it-IT"/>
           <w14:ligatures w14:val="none"/>
         </w:rPr>
-        <w:t>Clicca + AGGIUNGI UTENTI e inserisci l’email del Google account con cui vuoi fare login (es. licksandpatterns@gmail.com).</w:t>
+        <w:t xml:space="preserve">Clicca + AGGIUNGI UTENTI e inserisci </w:t>
+      </w:r>
+      <w:proofErr w:type="gramStart"/>
+      <w:r>
+        <w:rPr>
+          <w:rFonts w:eastAsia="Times New Roman" w:cs="Times New Roman"/>
+          <w:kern w:val="0"/>
+          <w:lang w:eastAsia="it-IT"/>
+          <w14:ligatures w14:val="none"/>
+        </w:rPr>
+        <w:t>l’email</w:t>
+      </w:r>
+      <w:proofErr w:type="gramEnd"/>
+      <w:r>
+        <w:rPr>
+          <w:rFonts w:eastAsia="Times New Roman" w:cs="Times New Roman"/>
+          <w:kern w:val="0"/>
+          <w:lang w:eastAsia="it-IT"/>
+          <w14:ligatures w14:val="none"/>
+        </w:rPr>
+        <w:t xml:space="preserve"> del Google account con cui vuoi fare login (es. licksandpatterns@gmail.com).</w:t>
       </w:r>
     </w:p>
     <w:p>
@@ -1082,7 +1399,25 @@
           <w:highlight w:val="yellow"/>
           <w:lang w:eastAsia="it-IT"/>
         </w:rPr>
-        <w:t>il fatto che ti chieda manualmente le credenziali dalla finestra del browser</w:t>
+        <w:t xml:space="preserve">il fatto che ti </w:t>
+      </w:r>
+      <w:proofErr w:type="gramStart"/>
+      <w:r>
+        <w:rPr>
+          <w:rFonts w:eastAsia="Times New Roman"/>
+          <w:highlight w:val="yellow"/>
+          <w:lang w:eastAsia="it-IT"/>
+        </w:rPr>
+        <w:t>chieda</w:t>
+      </w:r>
+      <w:proofErr w:type="gramEnd"/>
+      <w:r>
+        <w:rPr>
+          <w:rFonts w:eastAsia="Times New Roman"/>
+          <w:highlight w:val="yellow"/>
+          <w:lang w:eastAsia="it-IT"/>
+        </w:rPr>
+        <w:t xml:space="preserve"> manualmente le credenziali dalla finestra del browser</w:t>
       </w:r>
     </w:p>
     <w:p>
@@ -1166,7 +1501,27 @@
           <w:lang w:eastAsia="it-IT"/>
           <w14:ligatures w14:val="none"/>
         </w:rPr>
-        <w:t xml:space="preserve"> invece di “Installed App”.</w:t>
+        <w:t xml:space="preserve"> invece di “</w:t>
+      </w:r>
+      <w:proofErr w:type="spellStart"/>
+      <w:r>
+        <w:rPr>
+          <w:rFonts w:eastAsia="Times New Roman" w:cs="Times New Roman"/>
+          <w:kern w:val="0"/>
+          <w:lang w:eastAsia="it-IT"/>
+          <w14:ligatures w14:val="none"/>
+        </w:rPr>
+        <w:t>Installed</w:t>
+      </w:r>
+      <w:proofErr w:type="spellEnd"/>
+      <w:r>
+        <w:rPr>
+          <w:rFonts w:eastAsia="Times New Roman" w:cs="Times New Roman"/>
+          <w:kern w:val="0"/>
+          <w:lang w:eastAsia="it-IT"/>
+          <w14:ligatures w14:val="none"/>
+        </w:rPr>
+        <w:t xml:space="preserve"> App”.</w:t>
       </w:r>
     </w:p>
     <w:p>
@@ -1238,7 +1593,27 @@
           <w:lang w:eastAsia="it-IT"/>
           <w14:ligatures w14:val="none"/>
         </w:rPr>
-        <w:t>Puoi dare accesso a calendari specifici condividendoli con l’email del Service Account.</w:t>
+        <w:t xml:space="preserve">Puoi dare accesso a calendari specifici condividendoli con </w:t>
+      </w:r>
+      <w:proofErr w:type="gramStart"/>
+      <w:r>
+        <w:rPr>
+          <w:rFonts w:eastAsia="Times New Roman" w:cs="Times New Roman"/>
+          <w:kern w:val="0"/>
+          <w:lang w:eastAsia="it-IT"/>
+          <w14:ligatures w14:val="none"/>
+        </w:rPr>
+        <w:t>l’email</w:t>
+      </w:r>
+      <w:proofErr w:type="gramEnd"/>
+      <w:r>
+        <w:rPr>
+          <w:rFonts w:eastAsia="Times New Roman" w:cs="Times New Roman"/>
+          <w:kern w:val="0"/>
+          <w:lang w:eastAsia="it-IT"/>
+          <w14:ligatures w14:val="none"/>
+        </w:rPr>
+        <w:t xml:space="preserve"> del Service Account.</w:t>
       </w:r>
     </w:p>
     <w:p>
@@ -1366,7 +1741,27 @@
           <w:lang w:eastAsia="it-IT"/>
           <w14:ligatures w14:val="none"/>
         </w:rPr>
-        <w:t xml:space="preserve"> (quello dove hai abilitato Google Calendar API).</w:t>
+        <w:t xml:space="preserve"> (quello dove hai abilitato Google </w:t>
+      </w:r>
+      <w:proofErr w:type="spellStart"/>
+      <w:r>
+        <w:rPr>
+          <w:rFonts w:eastAsia="Times New Roman" w:cs="Times New Roman"/>
+          <w:kern w:val="0"/>
+          <w:lang w:eastAsia="it-IT"/>
+          <w14:ligatures w14:val="none"/>
+        </w:rPr>
+        <w:t>Calendar</w:t>
+      </w:r>
+      <w:proofErr w:type="spellEnd"/>
+      <w:r>
+        <w:rPr>
+          <w:rFonts w:eastAsia="Times New Roman" w:cs="Times New Roman"/>
+          <w:kern w:val="0"/>
+          <w:lang w:eastAsia="it-IT"/>
+          <w14:ligatures w14:val="none"/>
+        </w:rPr>
+        <w:t xml:space="preserve"> API).</w:t>
       </w:r>
     </w:p>
     <w:p>
@@ -1434,7 +1829,27 @@
           <w:lang w:eastAsia="it-IT"/>
           <w14:ligatures w14:val="none"/>
         </w:rPr>
-        <w:t>Nome: calendar-service</w:t>
+        <w:t xml:space="preserve">Nome: </w:t>
+      </w:r>
+      <w:proofErr w:type="spellStart"/>
+      <w:r>
+        <w:rPr>
+          <w:rFonts w:eastAsia="Times New Roman" w:cs="Times New Roman"/>
+          <w:kern w:val="0"/>
+          <w:lang w:eastAsia="it-IT"/>
+          <w14:ligatures w14:val="none"/>
+        </w:rPr>
+        <w:t>calendar</w:t>
+      </w:r>
+      <w:proofErr w:type="spellEnd"/>
+      <w:r>
+        <w:rPr>
+          <w:rFonts w:eastAsia="Times New Roman" w:cs="Times New Roman"/>
+          <w:kern w:val="0"/>
+          <w:lang w:eastAsia="it-IT"/>
+          <w14:ligatures w14:val="none"/>
+        </w:rPr>
+        <w:t>-service</w:t>
       </w:r>
     </w:p>
     <w:p>
@@ -1482,7 +1897,27 @@
           <w:lang w:eastAsia="it-IT"/>
           <w14:ligatures w14:val="none"/>
         </w:rPr>
-        <w:t>Descrizione: "Service account per accesso a Google Calendar".</w:t>
+        <w:t xml:space="preserve">Descrizione: "Service account per accesso a Google </w:t>
+      </w:r>
+      <w:proofErr w:type="spellStart"/>
+      <w:r>
+        <w:rPr>
+          <w:rFonts w:eastAsia="Times New Roman" w:cs="Times New Roman"/>
+          <w:kern w:val="0"/>
+          <w:lang w:eastAsia="it-IT"/>
+          <w14:ligatures w14:val="none"/>
+        </w:rPr>
+        <w:t>Calendar</w:t>
+      </w:r>
+      <w:proofErr w:type="spellEnd"/>
+      <w:r>
+        <w:rPr>
+          <w:rFonts w:eastAsia="Times New Roman" w:cs="Times New Roman"/>
+          <w:kern w:val="0"/>
+          <w:lang w:eastAsia="it-IT"/>
+          <w14:ligatures w14:val="none"/>
+        </w:rPr>
+        <w:t>".</w:t>
       </w:r>
     </w:p>
     <w:p>
@@ -1570,7 +2005,27 @@
           <w:lang w:eastAsia="it-IT"/>
           <w14:ligatures w14:val="none"/>
         </w:rPr>
-        <w:t xml:space="preserve"> (non serve assegnare ruoli qui per Calendar).</w:t>
+        <w:t xml:space="preserve"> (non serve assegnare ruoli qui per </w:t>
+      </w:r>
+      <w:proofErr w:type="spellStart"/>
+      <w:r>
+        <w:rPr>
+          <w:rFonts w:eastAsia="Times New Roman" w:cs="Times New Roman"/>
+          <w:kern w:val="0"/>
+          <w:lang w:eastAsia="it-IT"/>
+          <w14:ligatures w14:val="none"/>
+        </w:rPr>
+        <w:t>Calendar</w:t>
+      </w:r>
+      <w:proofErr w:type="spellEnd"/>
+      <w:r>
+        <w:rPr>
+          <w:rFonts w:eastAsia="Times New Roman" w:cs="Times New Roman"/>
+          <w:kern w:val="0"/>
+          <w:lang w:eastAsia="it-IT"/>
+          <w14:ligatures w14:val="none"/>
+        </w:rPr>
+        <w:t>).</w:t>
       </w:r>
     </w:p>
     <w:p>
@@ -1750,7 +2205,29 @@
           <w:lang w:eastAsia="it-IT"/>
           <w14:ligatures w14:val="none"/>
         </w:rPr>
-        <w:t>Salvalo nella tua Console App (.NET Core), ad esempio service-account.json.</w:t>
+        <w:t>Salvalo nella tua Console App (.NET Core), ad esempio service-</w:t>
+      </w:r>
+      <w:proofErr w:type="spellStart"/>
+      <w:proofErr w:type="gramStart"/>
+      <w:r>
+        <w:rPr>
+          <w:rFonts w:eastAsia="Times New Roman" w:cs="Times New Roman"/>
+          <w:kern w:val="0"/>
+          <w:lang w:eastAsia="it-IT"/>
+          <w14:ligatures w14:val="none"/>
+        </w:rPr>
+        <w:t>account.json</w:t>
+      </w:r>
+      <w:proofErr w:type="spellEnd"/>
+      <w:proofErr w:type="gramEnd"/>
+      <w:r>
+        <w:rPr>
+          <w:rFonts w:eastAsia="Times New Roman" w:cs="Times New Roman"/>
+          <w:kern w:val="0"/>
+          <w:lang w:eastAsia="it-IT"/>
+          <w14:ligatures w14:val="none"/>
+        </w:rPr>
+        <w:t>.</w:t>
       </w:r>
     </w:p>
     <w:p>
@@ -1832,7 +2309,27 @@
           <w:lang w:eastAsia="it-IT"/>
           <w14:ligatures w14:val="none"/>
         </w:rPr>
-        <w:t xml:space="preserve"> con una sua email, tipo:</w:t>
+        <w:t xml:space="preserve"> con una sua </w:t>
+      </w:r>
+      <w:proofErr w:type="gramStart"/>
+      <w:r>
+        <w:rPr>
+          <w:rFonts w:eastAsia="Times New Roman" w:cs="Times New Roman"/>
+          <w:kern w:val="0"/>
+          <w:lang w:eastAsia="it-IT"/>
+          <w14:ligatures w14:val="none"/>
+        </w:rPr>
+        <w:t>email</w:t>
+      </w:r>
+      <w:proofErr w:type="gramEnd"/>
+      <w:r>
+        <w:rPr>
+          <w:rFonts w:eastAsia="Times New Roman" w:cs="Times New Roman"/>
+          <w:kern w:val="0"/>
+          <w:lang w:eastAsia="it-IT"/>
+          <w14:ligatures w14:val="none"/>
+        </w:rPr>
+        <w:t>, tipo:</w:t>
       </w:r>
     </w:p>
     <w:p>
@@ -1900,7 +2397,27 @@
           <w:lang w:eastAsia="it-IT"/>
           <w14:ligatures w14:val="none"/>
         </w:rPr>
-        <w:t>Vai su Google Calendar con il tuo account normale.</w:t>
+        <w:t xml:space="preserve">Vai su Google </w:t>
+      </w:r>
+      <w:proofErr w:type="spellStart"/>
+      <w:r>
+        <w:rPr>
+          <w:rFonts w:eastAsia="Times New Roman" w:cs="Times New Roman"/>
+          <w:kern w:val="0"/>
+          <w:lang w:eastAsia="it-IT"/>
+          <w14:ligatures w14:val="none"/>
+        </w:rPr>
+        <w:t>Calendar</w:t>
+      </w:r>
+      <w:proofErr w:type="spellEnd"/>
+      <w:r>
+        <w:rPr>
+          <w:rFonts w:eastAsia="Times New Roman" w:cs="Times New Roman"/>
+          <w:kern w:val="0"/>
+          <w:lang w:eastAsia="it-IT"/>
+          <w14:ligatures w14:val="none"/>
+        </w:rPr>
+        <w:t xml:space="preserve"> con il tuo account normale.</w:t>
       </w:r>
     </w:p>
     <w:p>
@@ -1995,6 +2512,7 @@
         </w:rPr>
         <w:t xml:space="preserve">Nella sezione “Condividi con persone specifiche” aggiungi </w:t>
       </w:r>
+      <w:proofErr w:type="gramStart"/>
       <w:r>
         <w:rPr>
           <w:rFonts w:eastAsia="Times New Roman" w:cs="Times New Roman"/>
@@ -2004,7 +2522,19 @@
           <w:lang w:eastAsia="it-IT"/>
           <w14:ligatures w14:val="none"/>
         </w:rPr>
-        <w:t>l’email del Service Account</w:t>
+        <w:t>l’email</w:t>
+      </w:r>
+      <w:proofErr w:type="gramEnd"/>
+      <w:r>
+        <w:rPr>
+          <w:rFonts w:eastAsia="Times New Roman" w:cs="Times New Roman"/>
+          <w:b/>
+          <w:bCs/>
+          <w:kern w:val="0"/>
+          <w:lang w:eastAsia="it-IT"/>
+          <w14:ligatures w14:val="none"/>
+        </w:rPr>
+        <w:t xml:space="preserve"> del Service Account</w:t>
       </w:r>
       <w:r>
         <w:rPr>
@@ -2073,7 +2603,23 @@
           <w:rFonts w:eastAsia="Times New Roman"/>
           <w:lang w:eastAsia="it-IT"/>
         </w:rPr>
-        <w:t>Modifica dell API dot net</w:t>
+        <w:t xml:space="preserve">Modifica </w:t>
+      </w:r>
+      <w:proofErr w:type="spellStart"/>
+      <w:r>
+        <w:rPr>
+          <w:rFonts w:eastAsia="Times New Roman"/>
+          <w:lang w:eastAsia="it-IT"/>
+        </w:rPr>
+        <w:t>dell</w:t>
+      </w:r>
+      <w:proofErr w:type="spellEnd"/>
+      <w:r>
+        <w:rPr>
+          <w:rFonts w:eastAsia="Times New Roman"/>
+          <w:lang w:eastAsia="it-IT"/>
+        </w:rPr>
+        <w:t xml:space="preserve"> API dot net</w:t>
       </w:r>
     </w:p>
     <w:p>
@@ -2093,7 +2639,27 @@
           <w:lang w:eastAsia="it-IT"/>
           <w14:ligatures w14:val="none"/>
         </w:rPr>
-        <w:t xml:space="preserve">Quindi nel codice della api bisogna dare l’id del calendario e non semplicemente </w:t>
+        <w:t xml:space="preserve">Quindi nel codice </w:t>
+      </w:r>
+      <w:proofErr w:type="gramStart"/>
+      <w:r>
+        <w:rPr>
+          <w:rFonts w:eastAsia="Times New Roman" w:cs="Times New Roman"/>
+          <w:kern w:val="0"/>
+          <w:lang w:eastAsia="it-IT"/>
+          <w14:ligatures w14:val="none"/>
+        </w:rPr>
+        <w:t>della api</w:t>
+      </w:r>
+      <w:proofErr w:type="gramEnd"/>
+      <w:r>
+        <w:rPr>
+          <w:rFonts w:eastAsia="Times New Roman" w:cs="Times New Roman"/>
+          <w:kern w:val="0"/>
+          <w:lang w:eastAsia="it-IT"/>
+          <w14:ligatures w14:val="none"/>
+        </w:rPr>
+        <w:t xml:space="preserve"> bisogna dare l’id del calendario e non semplicemente </w:t>
       </w:r>
       <w:r>
         <w:rPr>
@@ -2104,6 +2670,7 @@
         </w:rPr>
         <w:t>“</w:t>
       </w:r>
+      <w:proofErr w:type="spellStart"/>
       <w:r>
         <w:rPr>
           <w:rFonts w:eastAsia="Times New Roman" w:cs="Times New Roman"/>
@@ -2113,6 +2680,7 @@
         </w:rPr>
         <w:t>primary</w:t>
       </w:r>
+      <w:proofErr w:type="spellEnd"/>
       <w:r>
         <w:rPr>
           <w:rFonts w:eastAsia="Times New Roman" w:cs="Times New Roman"/>
@@ -2149,7 +2717,27 @@
           <w:lang w:eastAsia="it-IT"/>
           <w14:ligatures w14:val="none"/>
         </w:rPr>
-        <w:t xml:space="preserve">in google </w:t>
+        <w:t xml:space="preserve">in </w:t>
+      </w:r>
+      <w:proofErr w:type="spellStart"/>
+      <w:r>
+        <w:rPr>
+          <w:rFonts w:eastAsia="Times New Roman" w:cs="Times New Roman"/>
+          <w:kern w:val="0"/>
+          <w:lang w:eastAsia="it-IT"/>
+          <w14:ligatures w14:val="none"/>
+        </w:rPr>
+        <w:t>google</w:t>
+      </w:r>
+      <w:proofErr w:type="spellEnd"/>
+      <w:r>
+        <w:rPr>
+          <w:rFonts w:eastAsia="Times New Roman" w:cs="Times New Roman"/>
+          <w:kern w:val="0"/>
+          <w:lang w:eastAsia="it-IT"/>
+          <w14:ligatures w14:val="none"/>
+        </w:rPr>
+        <w:t xml:space="preserve"> </w:t>
       </w:r>
       <w:r>
         <w:rPr>
@@ -2183,6 +2771,7 @@
       <w:r>
         <w:rPr>
           <w:rFonts w:eastAsia="Times New Roman" w:cs="Times New Roman"/>
+          <w:noProof/>
           <w:kern w:val="0"/>
           <w:lang w:eastAsia="it-IT"/>
           <w14:ligatures w14:val="none"/>
@@ -2257,6 +2846,7 @@
       <w:r>
         <w:rPr>
           <w:rFonts w:eastAsia="Times New Roman" w:cs="Times New Roman"/>
+          <w:noProof/>
           <w:kern w:val="0"/>
           <w:lang w:eastAsia="it-IT"/>
           <w14:ligatures w14:val="none"/>
@@ -2312,6 +2902,7 @@
       <w:r>
         <w:rPr>
           <w:rFonts w:eastAsia="Times New Roman" w:cs="Times New Roman"/>
+          <w:noProof/>
           <w:kern w:val="0"/>
           <w:lang w:eastAsia="it-IT"/>
           <w14:ligatures w14:val="none"/>
@@ -2380,8 +2971,19 @@
           <w:lang w:eastAsia="it-IT"/>
           <w14:ligatures w14:val="none"/>
         </w:rPr>
-        <w:t xml:space="preserve"> nel codice al posto di primary</w:t>
-      </w:r>
+        <w:t xml:space="preserve"> nel codice al posto di </w:t>
+      </w:r>
+      <w:proofErr w:type="spellStart"/>
+      <w:r>
+        <w:rPr>
+          <w:rFonts w:eastAsia="Times New Roman" w:cs="Times New Roman"/>
+          <w:kern w:val="0"/>
+          <w:lang w:eastAsia="it-IT"/>
+          <w14:ligatures w14:val="none"/>
+        </w:rPr>
+        <w:t>primary</w:t>
+      </w:r>
+      <w:proofErr w:type="spellEnd"/>
       <w:r>
         <w:rPr>
           <w:rFonts w:eastAsia="Times New Roman" w:cs="Times New Roman"/>
@@ -2405,6 +3007,7 @@
       <w:r>
         <w:rPr>
           <w:rFonts w:eastAsia="Times New Roman" w:cs="Times New Roman"/>
+          <w:noProof/>
           <w:kern w:val="0"/>
           <w:lang w:eastAsia="it-IT"/>
           <w14:ligatures w14:val="none"/>
@@ -2448,6 +3051,153 @@
     </w:p>
     <w:p>
       <w:pPr>
+        <w:pStyle w:val="Titolo2"/>
+        <w:rPr>
+          <w:rFonts w:eastAsia="Times New Roman"/>
+          <w:lang w:eastAsia="it-IT"/>
+        </w:rPr>
+      </w:pPr>
+      <w:r>
+        <w:rPr>
+          <w:rFonts w:eastAsia="Times New Roman"/>
+          <w:lang w:eastAsia="it-IT"/>
+        </w:rPr>
+        <w:t>Note sui secret</w:t>
+      </w:r>
+    </w:p>
+    <w:p>
+      <w:pPr>
+        <w:spacing w:before="100" w:beforeAutospacing="1" w:after="100" w:afterAutospacing="1" w:line="240" w:lineRule="auto"/>
+        <w:rPr>
+          <w:rFonts w:eastAsia="Times New Roman" w:cs="Times New Roman"/>
+          <w:kern w:val="0"/>
+          <w:lang w:eastAsia="it-IT"/>
+          <w14:ligatures w14:val="none"/>
+        </w:rPr>
+      </w:pPr>
+      <w:proofErr w:type="gramStart"/>
+      <w:r>
+        <w:rPr>
+          <w:rFonts w:eastAsia="Times New Roman" w:cs="Times New Roman"/>
+          <w:kern w:val="0"/>
+          <w:lang w:eastAsia="it-IT"/>
+          <w14:ligatures w14:val="none"/>
+        </w:rPr>
+        <w:t>ATTENZIONE!:</w:t>
+      </w:r>
+      <w:proofErr w:type="gramEnd"/>
+      <w:r>
+        <w:rPr>
+          <w:rFonts w:eastAsia="Times New Roman" w:cs="Times New Roman"/>
+          <w:kern w:val="0"/>
+          <w:lang w:eastAsia="it-IT"/>
+          <w14:ligatures w14:val="none"/>
+        </w:rPr>
+        <w:t xml:space="preserve"> i secret non possono essere salvati su </w:t>
+      </w:r>
+      <w:proofErr w:type="spellStart"/>
+      <w:r>
+        <w:rPr>
+          <w:rFonts w:eastAsia="Times New Roman" w:cs="Times New Roman"/>
+          <w:kern w:val="0"/>
+          <w:lang w:eastAsia="it-IT"/>
+          <w14:ligatures w14:val="none"/>
+        </w:rPr>
+        <w:t>github</w:t>
+      </w:r>
+      <w:proofErr w:type="spellEnd"/>
+      <w:r>
+        <w:rPr>
+          <w:rFonts w:eastAsia="Times New Roman" w:cs="Times New Roman"/>
+          <w:kern w:val="0"/>
+          <w:lang w:eastAsia="it-IT"/>
+          <w14:ligatures w14:val="none"/>
+        </w:rPr>
+        <w:t xml:space="preserve">, se si forza il </w:t>
+      </w:r>
+      <w:proofErr w:type="spellStart"/>
+      <w:r>
+        <w:rPr>
+          <w:rFonts w:eastAsia="Times New Roman" w:cs="Times New Roman"/>
+          <w:kern w:val="0"/>
+          <w:lang w:eastAsia="it-IT"/>
+          <w14:ligatures w14:val="none"/>
+        </w:rPr>
+        <w:t>commit</w:t>
+      </w:r>
+      <w:proofErr w:type="spellEnd"/>
+      <w:r>
+        <w:rPr>
+          <w:rFonts w:eastAsia="Times New Roman" w:cs="Times New Roman"/>
+          <w:kern w:val="0"/>
+          <w:lang w:eastAsia="it-IT"/>
+          <w14:ligatures w14:val="none"/>
+        </w:rPr>
+        <w:t xml:space="preserve"> di un secret su </w:t>
+      </w:r>
+      <w:proofErr w:type="spellStart"/>
+      <w:r>
+        <w:rPr>
+          <w:rFonts w:eastAsia="Times New Roman" w:cs="Times New Roman"/>
+          <w:kern w:val="0"/>
+          <w:lang w:eastAsia="it-IT"/>
+          <w14:ligatures w14:val="none"/>
+        </w:rPr>
+        <w:t>github</w:t>
+      </w:r>
+      <w:proofErr w:type="spellEnd"/>
+      <w:r>
+        <w:rPr>
+          <w:rFonts w:eastAsia="Times New Roman" w:cs="Times New Roman"/>
+          <w:kern w:val="0"/>
+          <w:lang w:eastAsia="it-IT"/>
+          <w14:ligatures w14:val="none"/>
+        </w:rPr>
+        <w:t xml:space="preserve"> e questa chiave è utilizzata da </w:t>
+      </w:r>
+      <w:proofErr w:type="spellStart"/>
+      <w:r>
+        <w:rPr>
+          <w:rFonts w:eastAsia="Times New Roman" w:cs="Times New Roman"/>
+          <w:kern w:val="0"/>
+          <w:lang w:eastAsia="it-IT"/>
+          <w14:ligatures w14:val="none"/>
+        </w:rPr>
+        <w:t>google</w:t>
+      </w:r>
+      <w:proofErr w:type="spellEnd"/>
+      <w:r>
+        <w:rPr>
+          <w:rFonts w:eastAsia="Times New Roman" w:cs="Times New Roman"/>
+          <w:kern w:val="0"/>
+          <w:lang w:eastAsia="it-IT"/>
+          <w14:ligatures w14:val="none"/>
+        </w:rPr>
+        <w:t xml:space="preserve"> per una sua applicazione </w:t>
+      </w:r>
+      <w:proofErr w:type="spellStart"/>
+      <w:r>
+        <w:rPr>
+          <w:rFonts w:eastAsia="Times New Roman" w:cs="Times New Roman"/>
+          <w:kern w:val="0"/>
+          <w:lang w:eastAsia="it-IT"/>
+          <w14:ligatures w14:val="none"/>
+        </w:rPr>
+        <w:t>google</w:t>
+      </w:r>
+      <w:proofErr w:type="spellEnd"/>
+      <w:r>
+        <w:rPr>
+          <w:rFonts w:eastAsia="Times New Roman" w:cs="Times New Roman"/>
+          <w:kern w:val="0"/>
+          <w:lang w:eastAsia="it-IT"/>
+          <w14:ligatures w14:val="none"/>
+        </w:rPr>
+        <w:t xml:space="preserve"> se ne accorge e la invalida.</w:t>
+      </w:r>
+    </w:p>
+    <w:p>
+      <w:pPr>
         <w:rPr>
           <w:b/>
           <w:bCs/>
@@ -2485,7 +3235,17 @@
         </w:numPr>
       </w:pPr>
       <w:r>
-        <w:t>Metti credentials.json nella cartella del tuo progetto .NET Core.</w:t>
+        <w:t xml:space="preserve">Metti </w:t>
+      </w:r>
+      <w:proofErr w:type="spellStart"/>
+      <w:proofErr w:type="gramStart"/>
+      <w:r>
+        <w:t>credentials.json</w:t>
+      </w:r>
+      <w:proofErr w:type="spellEnd"/>
+      <w:proofErr w:type="gramEnd"/>
+      <w:r>
+        <w:t xml:space="preserve"> nella cartella del tuo progetto .NET Core.</w:t>
       </w:r>
     </w:p>
     <w:p>
@@ -2503,7 +3263,15 @@
         <w:t>Non</w:t>
       </w:r>
       <w:r>
-        <w:t xml:space="preserve"> committarlo mai su GitHub o repository pubblici.</w:t>
+        <w:t xml:space="preserve"> </w:t>
+      </w:r>
+      <w:proofErr w:type="spellStart"/>
+      <w:r>
+        <w:t>committarlo</w:t>
+      </w:r>
+      <w:proofErr w:type="spellEnd"/>
+      <w:r>
+        <w:t xml:space="preserve"> mai su GitHub o repository pubblici.</w:t>
       </w:r>
     </w:p>
     <w:p>
@@ -2537,7 +3305,35 @@
           <w:lang w:eastAsia="it-IT"/>
           <w14:ligatures w14:val="none"/>
         </w:rPr>
-        <w:t>Da terminale (CLI .NET Core / Powershell / CMD)</w:t>
+        <w:t xml:space="preserve">Da terminale (CLI .NET Core / </w:t>
+      </w:r>
+      <w:proofErr w:type="spellStart"/>
+      <w:r>
+        <w:rPr>
+          <w:rFonts w:eastAsia="Times New Roman" w:cs="Times New Roman"/>
+          <w:b/>
+          <w:bCs/>
+          <w:kern w:val="0"/>
+          <w:sz w:val="36"/>
+          <w:szCs w:val="36"/>
+          <w:lang w:eastAsia="it-IT"/>
+          <w14:ligatures w14:val="none"/>
+        </w:rPr>
+        <w:t>Powershell</w:t>
+      </w:r>
+      <w:proofErr w:type="spellEnd"/>
+      <w:r>
+        <w:rPr>
+          <w:rFonts w:eastAsia="Times New Roman" w:cs="Times New Roman"/>
+          <w:b/>
+          <w:bCs/>
+          <w:kern w:val="0"/>
+          <w:sz w:val="36"/>
+          <w:szCs w:val="36"/>
+          <w:lang w:eastAsia="it-IT"/>
+          <w14:ligatures w14:val="none"/>
+        </w:rPr>
+        <w:t xml:space="preserve"> / CMD)</w:t>
       </w:r>
     </w:p>
     <w:p>
@@ -2573,8 +3369,21 @@
           <w:lang w:eastAsia="it-IT"/>
           <w14:ligatures w14:val="none"/>
         </w:rPr>
-        <w:t>.csproj</w:t>
-      </w:r>
+        <w:t>.</w:t>
+      </w:r>
+      <w:proofErr w:type="spellStart"/>
+      <w:r>
+        <w:rPr>
+          <w:rFonts w:eastAsia="Times New Roman" w:cs="Courier New"/>
+          <w:kern w:val="0"/>
+          <w:sz w:val="20"/>
+          <w:szCs w:val="20"/>
+          <w:lang w:eastAsia="it-IT"/>
+          <w14:ligatures w14:val="none"/>
+        </w:rPr>
+        <w:t>csproj</w:t>
+      </w:r>
+      <w:proofErr w:type="spellEnd"/>
       <w:r>
         <w:rPr>
           <w:rFonts w:eastAsia="Times New Roman" w:cs="Times New Roman"/>
@@ -2620,6 +3429,7 @@
           <w14:ligatures w14:val="none"/>
         </w:rPr>
       </w:pPr>
+      <w:proofErr w:type="spellStart"/>
       <w:r>
         <w:rPr>
           <w:rFonts w:eastAsia="Times New Roman" w:cs="Courier New"/>
@@ -2631,6 +3441,7 @@
         </w:rPr>
         <w:t>bash</w:t>
       </w:r>
+      <w:proofErr w:type="spellEnd"/>
     </w:p>
     <w:p>
       <w:pPr>
@@ -2667,6 +3478,7 @@
           <w14:ligatures w14:val="none"/>
         </w:rPr>
       </w:pPr>
+      <w:proofErr w:type="spellStart"/>
       <w:r>
         <w:rPr>
           <w:rFonts w:eastAsia="Times New Roman" w:cs="Courier New"/>
@@ -2678,6 +3490,7 @@
         </w:rPr>
         <w:t>CopiaModifica</w:t>
       </w:r>
+      <w:proofErr w:type="spellEnd"/>
     </w:p>
     <w:p>
       <w:pPr>
@@ -2714,6 +3527,7 @@
           <w14:ligatures w14:val="none"/>
         </w:rPr>
       </w:pPr>
+      <w:proofErr w:type="spellStart"/>
       <w:r>
         <w:rPr>
           <w:rFonts w:eastAsia="Times New Roman" w:cs="Courier New"/>
@@ -2723,8 +3537,59 @@
           <w:lang w:eastAsia="it-IT"/>
           <w14:ligatures w14:val="none"/>
         </w:rPr>
-        <w:t>dotnet add package Google.Apis.Auth</w:t>
-      </w:r>
+        <w:t>dotnet</w:t>
+      </w:r>
+      <w:proofErr w:type="spellEnd"/>
+      <w:r>
+        <w:rPr>
+          <w:rFonts w:eastAsia="Times New Roman" w:cs="Courier New"/>
+          <w:kern w:val="0"/>
+          <w:sz w:val="20"/>
+          <w:szCs w:val="20"/>
+          <w:lang w:eastAsia="it-IT"/>
+          <w14:ligatures w14:val="none"/>
+        </w:rPr>
+        <w:t xml:space="preserve"> </w:t>
+      </w:r>
+      <w:proofErr w:type="spellStart"/>
+      <w:r>
+        <w:rPr>
+          <w:rFonts w:eastAsia="Times New Roman" w:cs="Courier New"/>
+          <w:kern w:val="0"/>
+          <w:sz w:val="20"/>
+          <w:szCs w:val="20"/>
+          <w:lang w:eastAsia="it-IT"/>
+          <w14:ligatures w14:val="none"/>
+        </w:rPr>
+        <w:t>add</w:t>
+      </w:r>
+      <w:proofErr w:type="spellEnd"/>
+      <w:r>
+        <w:rPr>
+          <w:rFonts w:eastAsia="Times New Roman" w:cs="Courier New"/>
+          <w:kern w:val="0"/>
+          <w:sz w:val="20"/>
+          <w:szCs w:val="20"/>
+          <w:lang w:eastAsia="it-IT"/>
+          <w14:ligatures w14:val="none"/>
+        </w:rPr>
+        <w:t xml:space="preserve"> package </w:t>
+      </w:r>
+      <w:proofErr w:type="spellStart"/>
+      <w:proofErr w:type="gramStart"/>
+      <w:r>
+        <w:rPr>
+          <w:rFonts w:eastAsia="Times New Roman" w:cs="Courier New"/>
+          <w:kern w:val="0"/>
+          <w:sz w:val="20"/>
+          <w:szCs w:val="20"/>
+          <w:lang w:eastAsia="it-IT"/>
+          <w14:ligatures w14:val="none"/>
+        </w:rPr>
+        <w:t>Google.Apis.Auth</w:t>
+      </w:r>
+      <w:proofErr w:type="spellEnd"/>
+      <w:proofErr w:type="gramEnd"/>
     </w:p>
     <w:p>
       <w:pPr>
@@ -2761,6 +3626,7 @@
           <w14:ligatures w14:val="none"/>
         </w:rPr>
       </w:pPr>
+      <w:proofErr w:type="spellStart"/>
       <w:r>
         <w:rPr>
           <w:rFonts w:eastAsia="Times New Roman" w:cs="Courier New"/>
@@ -2770,7 +3636,67 @@
           <w:lang w:eastAsia="it-IT"/>
           <w14:ligatures w14:val="none"/>
         </w:rPr>
-        <w:t>dotnet add package Google.Apis.Calendar.v3</w:t>
+        <w:t>dotnet</w:t>
+      </w:r>
+      <w:proofErr w:type="spellEnd"/>
+      <w:r>
+        <w:rPr>
+          <w:rFonts w:eastAsia="Times New Roman" w:cs="Courier New"/>
+          <w:kern w:val="0"/>
+          <w:sz w:val="20"/>
+          <w:szCs w:val="20"/>
+          <w:lang w:eastAsia="it-IT"/>
+          <w14:ligatures w14:val="none"/>
+        </w:rPr>
+        <w:t xml:space="preserve"> </w:t>
+      </w:r>
+      <w:proofErr w:type="spellStart"/>
+      <w:r>
+        <w:rPr>
+          <w:rFonts w:eastAsia="Times New Roman" w:cs="Courier New"/>
+          <w:kern w:val="0"/>
+          <w:sz w:val="20"/>
+          <w:szCs w:val="20"/>
+          <w:lang w:eastAsia="it-IT"/>
+          <w14:ligatures w14:val="none"/>
+        </w:rPr>
+        <w:t>add</w:t>
+      </w:r>
+      <w:proofErr w:type="spellEnd"/>
+      <w:r>
+        <w:rPr>
+          <w:rFonts w:eastAsia="Times New Roman" w:cs="Courier New"/>
+          <w:kern w:val="0"/>
+          <w:sz w:val="20"/>
+          <w:szCs w:val="20"/>
+          <w:lang w:eastAsia="it-IT"/>
+          <w14:ligatures w14:val="none"/>
+        </w:rPr>
+        <w:t xml:space="preserve"> package </w:t>
+      </w:r>
+      <w:proofErr w:type="gramStart"/>
+      <w:r>
+        <w:rPr>
+          <w:rFonts w:eastAsia="Times New Roman" w:cs="Courier New"/>
+          <w:kern w:val="0"/>
+          <w:sz w:val="20"/>
+          <w:szCs w:val="20"/>
+          <w:lang w:eastAsia="it-IT"/>
+          <w14:ligatures w14:val="none"/>
+        </w:rPr>
+        <w:t>Google.Apis.Calendar.v</w:t>
+      </w:r>
+      <w:proofErr w:type="gramEnd"/>
+      <w:r>
+        <w:rPr>
+          <w:rFonts w:eastAsia="Times New Roman" w:cs="Courier New"/>
+          <w:kern w:val="0"/>
+          <w:sz w:val="20"/>
+          <w:szCs w:val="20"/>
+          <w:lang w:eastAsia="it-IT"/>
+          <w14:ligatures w14:val="none"/>
+        </w:rPr>
+        <w:t>3</w:t>
       </w:r>
     </w:p>
     <w:p/>
@@ -4794,6 +5720,7 @@
   <w:style w:type="character" w:default="1" w:styleId="Carpredefinitoparagrafo">
     <w:name w:val="Default Paragraph Font"/>
     <w:uiPriority w:val="1"/>
+    <w:semiHidden/>
     <w:unhideWhenUsed/>
   </w:style>
   <w:style w:type="table" w:default="1" w:styleId="Tabellanormale">

</xml_diff>

<commit_message>
modifica del file doc istruzioni
</commit_message>
<xml_diff>
--- a/IstruzioniPerConnettersi a Google calendar.docx
+++ b/IstruzioniPerConnettersi a Google calendar.docx
@@ -619,15 +619,7 @@
         </w:numPr>
       </w:pPr>
       <w:r>
-        <w:t xml:space="preserve">Inserisci nome app, </w:t>
-      </w:r>
-      <w:proofErr w:type="gramStart"/>
-      <w:r>
-        <w:t>email</w:t>
-      </w:r>
-      <w:proofErr w:type="gramEnd"/>
-      <w:r>
-        <w:t xml:space="preserve"> di supporto e (facoltativi) loghi e URL.</w:t>
+        <w:t>Inserisci nome app, email di supporto e (facoltativi) loghi e URL.</w:t>
       </w:r>
     </w:p>
     <w:p>
@@ -726,7 +718,6 @@
         <w:t xml:space="preserve">Salva → scarica il file </w:t>
       </w:r>
       <w:proofErr w:type="spellStart"/>
-      <w:proofErr w:type="gramStart"/>
       <w:r>
         <w:rPr>
           <w:highlight w:val="yellow"/>
@@ -734,7 +725,6 @@
         <w:t>credentials.json</w:t>
       </w:r>
       <w:proofErr w:type="spellEnd"/>
-      <w:proofErr w:type="gramEnd"/>
       <w:r>
         <w:rPr>
           <w:highlight w:val="yellow"/>
@@ -971,7 +961,6 @@
         <w:t xml:space="preserve">Dopo aver effettuato l’accesso e autorizzato, viene creato un file </w:t>
       </w:r>
       <w:proofErr w:type="spellStart"/>
-      <w:proofErr w:type="gramStart"/>
       <w:r>
         <w:rPr>
           <w:rFonts w:eastAsia="Times New Roman" w:cs="Courier New"/>
@@ -984,7 +973,6 @@
         <w:t>token.json</w:t>
       </w:r>
       <w:proofErr w:type="spellEnd"/>
-      <w:proofErr w:type="gramEnd"/>
       <w:r>
         <w:rPr>
           <w:rFonts w:eastAsia="Times New Roman" w:cs="Times New Roman"/>
@@ -1039,7 +1027,6 @@
         <w:t xml:space="preserve"> finché </w:t>
       </w:r>
       <w:proofErr w:type="spellStart"/>
-      <w:proofErr w:type="gramStart"/>
       <w:r>
         <w:rPr>
           <w:rFonts w:eastAsia="Times New Roman" w:cs="Courier New"/>
@@ -1052,7 +1039,6 @@
         <w:t>token.json</w:t>
       </w:r>
       <w:proofErr w:type="spellEnd"/>
-      <w:proofErr w:type="gramEnd"/>
       <w:r>
         <w:rPr>
           <w:rFonts w:eastAsia="Times New Roman" w:cs="Times New Roman"/>
@@ -1127,9 +1113,17 @@
           <w:lang w:eastAsia="it-IT"/>
           <w14:ligatures w14:val="none"/>
         </w:rPr>
-        <w:t xml:space="preserve">solo agli account </w:t>
-      </w:r>
-      <w:proofErr w:type="gramStart"/>
+        <w:t>solo agli account email che hai aggiunto come tester</w:t>
+      </w:r>
+      <w:r>
+        <w:rPr>
+          <w:rFonts w:eastAsia="Times New Roman" w:cs="Times New Roman"/>
+          <w:kern w:val="0"/>
+          <w:lang w:eastAsia="it-IT"/>
+          <w14:ligatures w14:val="none"/>
+        </w:rPr>
+        <w:t xml:space="preserve"> nella </w:t>
+      </w:r>
       <w:r>
         <w:rPr>
           <w:rFonts w:eastAsia="Times New Roman" w:cs="Times New Roman"/>
@@ -1139,9 +1133,9 @@
           <w:lang w:eastAsia="it-IT"/>
           <w14:ligatures w14:val="none"/>
         </w:rPr>
-        <w:t>email</w:t>
-      </w:r>
-      <w:proofErr w:type="gramEnd"/>
+        <w:t xml:space="preserve">schermata di consenso </w:t>
+      </w:r>
+      <w:proofErr w:type="spellStart"/>
       <w:r>
         <w:rPr>
           <w:rFonts w:eastAsia="Times New Roman" w:cs="Times New Roman"/>
@@ -1151,38 +1145,6 @@
           <w:lang w:eastAsia="it-IT"/>
           <w14:ligatures w14:val="none"/>
         </w:rPr>
-        <w:t xml:space="preserve"> che hai aggiunto come tester</w:t>
-      </w:r>
-      <w:r>
-        <w:rPr>
-          <w:rFonts w:eastAsia="Times New Roman" w:cs="Times New Roman"/>
-          <w:kern w:val="0"/>
-          <w:lang w:eastAsia="it-IT"/>
-          <w14:ligatures w14:val="none"/>
-        </w:rPr>
-        <w:t xml:space="preserve"> nella </w:t>
-      </w:r>
-      <w:r>
-        <w:rPr>
-          <w:rFonts w:eastAsia="Times New Roman" w:cs="Times New Roman"/>
-          <w:b/>
-          <w:bCs/>
-          <w:kern w:val="0"/>
-          <w:lang w:eastAsia="it-IT"/>
-          <w14:ligatures w14:val="none"/>
-        </w:rPr>
-        <w:t xml:space="preserve">schermata di consenso </w:t>
-      </w:r>
-      <w:proofErr w:type="spellStart"/>
-      <w:r>
-        <w:rPr>
-          <w:rFonts w:eastAsia="Times New Roman" w:cs="Times New Roman"/>
-          <w:b/>
-          <w:bCs/>
-          <w:kern w:val="0"/>
-          <w:lang w:eastAsia="it-IT"/>
-          <w14:ligatures w14:val="none"/>
-        </w:rPr>
         <w:t>OAuth</w:t>
       </w:r>
       <w:proofErr w:type="spellEnd"/>
@@ -1334,27 +1296,7 @@
           <w:lang w:eastAsia="it-IT"/>
           <w14:ligatures w14:val="none"/>
         </w:rPr>
-        <w:t xml:space="preserve">Clicca + AGGIUNGI UTENTI e inserisci </w:t>
-      </w:r>
-      <w:proofErr w:type="gramStart"/>
-      <w:r>
-        <w:rPr>
-          <w:rFonts w:eastAsia="Times New Roman" w:cs="Times New Roman"/>
-          <w:kern w:val="0"/>
-          <w:lang w:eastAsia="it-IT"/>
-          <w14:ligatures w14:val="none"/>
-        </w:rPr>
-        <w:t>l’email</w:t>
-      </w:r>
-      <w:proofErr w:type="gramEnd"/>
-      <w:r>
-        <w:rPr>
-          <w:rFonts w:eastAsia="Times New Roman" w:cs="Times New Roman"/>
-          <w:kern w:val="0"/>
-          <w:lang w:eastAsia="it-IT"/>
-          <w14:ligatures w14:val="none"/>
-        </w:rPr>
-        <w:t xml:space="preserve"> del Google account con cui vuoi fare login (es. licksandpatterns@gmail.com).</w:t>
+        <w:t>Clicca + AGGIUNGI UTENTI e inserisci l’email del Google account con cui vuoi fare login (es. licksandpatterns@gmail.com).</w:t>
       </w:r>
     </w:p>
     <w:p>
@@ -1399,25 +1341,7 @@
           <w:highlight w:val="yellow"/>
           <w:lang w:eastAsia="it-IT"/>
         </w:rPr>
-        <w:t xml:space="preserve">il fatto che ti </w:t>
-      </w:r>
-      <w:proofErr w:type="gramStart"/>
-      <w:r>
-        <w:rPr>
-          <w:rFonts w:eastAsia="Times New Roman"/>
-          <w:highlight w:val="yellow"/>
-          <w:lang w:eastAsia="it-IT"/>
-        </w:rPr>
-        <w:t>chieda</w:t>
-      </w:r>
-      <w:proofErr w:type="gramEnd"/>
-      <w:r>
-        <w:rPr>
-          <w:rFonts w:eastAsia="Times New Roman"/>
-          <w:highlight w:val="yellow"/>
-          <w:lang w:eastAsia="it-IT"/>
-        </w:rPr>
-        <w:t xml:space="preserve"> manualmente le credenziali dalla finestra del browser</w:t>
+        <w:t>il fatto che ti chieda manualmente le credenziali dalla finestra del browser</w:t>
       </w:r>
     </w:p>
     <w:p>
@@ -1593,27 +1517,7 @@
           <w:lang w:eastAsia="it-IT"/>
           <w14:ligatures w14:val="none"/>
         </w:rPr>
-        <w:t xml:space="preserve">Puoi dare accesso a calendari specifici condividendoli con </w:t>
-      </w:r>
-      <w:proofErr w:type="gramStart"/>
-      <w:r>
-        <w:rPr>
-          <w:rFonts w:eastAsia="Times New Roman" w:cs="Times New Roman"/>
-          <w:kern w:val="0"/>
-          <w:lang w:eastAsia="it-IT"/>
-          <w14:ligatures w14:val="none"/>
-        </w:rPr>
-        <w:t>l’email</w:t>
-      </w:r>
-      <w:proofErr w:type="gramEnd"/>
-      <w:r>
-        <w:rPr>
-          <w:rFonts w:eastAsia="Times New Roman" w:cs="Times New Roman"/>
-          <w:kern w:val="0"/>
-          <w:lang w:eastAsia="it-IT"/>
-          <w14:ligatures w14:val="none"/>
-        </w:rPr>
-        <w:t xml:space="preserve"> del Service Account.</w:t>
+        <w:t>Puoi dare accesso a calendari specifici condividendoli con l’email del Service Account.</w:t>
       </w:r>
     </w:p>
     <w:p>
@@ -2208,7 +2112,6 @@
         <w:t>Salvalo nella tua Console App (.NET Core), ad esempio service-</w:t>
       </w:r>
       <w:proofErr w:type="spellStart"/>
-      <w:proofErr w:type="gramStart"/>
       <w:r>
         <w:rPr>
           <w:rFonts w:eastAsia="Times New Roman" w:cs="Times New Roman"/>
@@ -2219,7 +2122,6 @@
         <w:t>account.json</w:t>
       </w:r>
       <w:proofErr w:type="spellEnd"/>
-      <w:proofErr w:type="gramEnd"/>
       <w:r>
         <w:rPr>
           <w:rFonts w:eastAsia="Times New Roman" w:cs="Times New Roman"/>
@@ -2309,27 +2211,7 @@
           <w:lang w:eastAsia="it-IT"/>
           <w14:ligatures w14:val="none"/>
         </w:rPr>
-        <w:t xml:space="preserve"> con una sua </w:t>
-      </w:r>
-      <w:proofErr w:type="gramStart"/>
-      <w:r>
-        <w:rPr>
-          <w:rFonts w:eastAsia="Times New Roman" w:cs="Times New Roman"/>
-          <w:kern w:val="0"/>
-          <w:lang w:eastAsia="it-IT"/>
-          <w14:ligatures w14:val="none"/>
-        </w:rPr>
-        <w:t>email</w:t>
-      </w:r>
-      <w:proofErr w:type="gramEnd"/>
-      <w:r>
-        <w:rPr>
-          <w:rFonts w:eastAsia="Times New Roman" w:cs="Times New Roman"/>
-          <w:kern w:val="0"/>
-          <w:lang w:eastAsia="it-IT"/>
-          <w14:ligatures w14:val="none"/>
-        </w:rPr>
-        <w:t>, tipo:</w:t>
+        <w:t xml:space="preserve"> con una sua email, tipo:</w:t>
       </w:r>
     </w:p>
     <w:p>
@@ -2512,7 +2394,6 @@
         </w:rPr>
         <w:t xml:space="preserve">Nella sezione “Condividi con persone specifiche” aggiungi </w:t>
       </w:r>
-      <w:proofErr w:type="gramStart"/>
       <w:r>
         <w:rPr>
           <w:rFonts w:eastAsia="Times New Roman" w:cs="Times New Roman"/>
@@ -2522,19 +2403,7 @@
           <w:lang w:eastAsia="it-IT"/>
           <w14:ligatures w14:val="none"/>
         </w:rPr>
-        <w:t>l’email</w:t>
-      </w:r>
-      <w:proofErr w:type="gramEnd"/>
-      <w:r>
-        <w:rPr>
-          <w:rFonts w:eastAsia="Times New Roman" w:cs="Times New Roman"/>
-          <w:b/>
-          <w:bCs/>
-          <w:kern w:val="0"/>
-          <w:lang w:eastAsia="it-IT"/>
-          <w14:ligatures w14:val="none"/>
-        </w:rPr>
-        <w:t xml:space="preserve"> del Service Account</w:t>
+        <w:t>l’email del Service Account</w:t>
       </w:r>
       <w:r>
         <w:rPr>
@@ -2639,27 +2508,7 @@
           <w:lang w:eastAsia="it-IT"/>
           <w14:ligatures w14:val="none"/>
         </w:rPr>
-        <w:t xml:space="preserve">Quindi nel codice </w:t>
-      </w:r>
-      <w:proofErr w:type="gramStart"/>
-      <w:r>
-        <w:rPr>
-          <w:rFonts w:eastAsia="Times New Roman" w:cs="Times New Roman"/>
-          <w:kern w:val="0"/>
-          <w:lang w:eastAsia="it-IT"/>
-          <w14:ligatures w14:val="none"/>
-        </w:rPr>
-        <w:t>della api</w:t>
-      </w:r>
-      <w:proofErr w:type="gramEnd"/>
-      <w:r>
-        <w:rPr>
-          <w:rFonts w:eastAsia="Times New Roman" w:cs="Times New Roman"/>
-          <w:kern w:val="0"/>
-          <w:lang w:eastAsia="it-IT"/>
-          <w14:ligatures w14:val="none"/>
-        </w:rPr>
-        <w:t xml:space="preserve"> bisogna dare l’id del calendario e non semplicemente </w:t>
+        <w:t xml:space="preserve">Quindi nel codice della api bisogna dare l’id del calendario e non semplicemente </w:t>
       </w:r>
       <w:r>
         <w:rPr>
@@ -3075,25 +2924,14 @@
           <w14:ligatures w14:val="none"/>
         </w:rPr>
       </w:pPr>
-      <w:proofErr w:type="gramStart"/>
-      <w:r>
-        <w:rPr>
-          <w:rFonts w:eastAsia="Times New Roman" w:cs="Times New Roman"/>
-          <w:kern w:val="0"/>
-          <w:lang w:eastAsia="it-IT"/>
-          <w14:ligatures w14:val="none"/>
-        </w:rPr>
-        <w:t>ATTENZIONE!:</w:t>
-      </w:r>
-      <w:proofErr w:type="gramEnd"/>
-      <w:r>
-        <w:rPr>
-          <w:rFonts w:eastAsia="Times New Roman" w:cs="Times New Roman"/>
-          <w:kern w:val="0"/>
-          <w:lang w:eastAsia="it-IT"/>
-          <w14:ligatures w14:val="none"/>
-        </w:rPr>
-        <w:t xml:space="preserve"> i secret non possono essere salvati su </w:t>
+      <w:r>
+        <w:rPr>
+          <w:rFonts w:eastAsia="Times New Roman" w:cs="Times New Roman"/>
+          <w:kern w:val="0"/>
+          <w:lang w:eastAsia="it-IT"/>
+          <w14:ligatures w14:val="none"/>
+        </w:rPr>
+        <w:t xml:space="preserve">ATTENZIONE!: i secret non possono essere salvati su </w:t>
       </w:r>
       <w:proofErr w:type="spellStart"/>
       <w:r>
@@ -3194,6 +3032,394 @@
           <w14:ligatures w14:val="none"/>
         </w:rPr>
         <w:t xml:space="preserve"> se ne accorge e la invalida.</w:t>
+      </w:r>
+    </w:p>
+    <w:p>
+      <w:pPr>
+        <w:spacing w:before="100" w:beforeAutospacing="1" w:after="100" w:afterAutospacing="1" w:line="240" w:lineRule="auto"/>
+        <w:rPr>
+          <w:rFonts w:eastAsia="Times New Roman" w:cs="Times New Roman"/>
+          <w:kern w:val="0"/>
+          <w:lang w:eastAsia="it-IT"/>
+          <w14:ligatures w14:val="none"/>
+        </w:rPr>
+      </w:pPr>
+      <w:r>
+        <w:rPr>
+          <w:rFonts w:eastAsia="Times New Roman" w:cs="Times New Roman"/>
+          <w:kern w:val="0"/>
+          <w:lang w:eastAsia="it-IT"/>
+          <w14:ligatures w14:val="none"/>
+        </w:rPr>
+        <w:t xml:space="preserve">Quindi ogni volta che </w:t>
+      </w:r>
+      <w:proofErr w:type="spellStart"/>
+      <w:r>
+        <w:rPr>
+          <w:rFonts w:eastAsia="Times New Roman" w:cs="Times New Roman"/>
+          <w:kern w:val="0"/>
+          <w:lang w:eastAsia="it-IT"/>
+          <w14:ligatures w14:val="none"/>
+        </w:rPr>
+        <w:t>committiamo</w:t>
+      </w:r>
+      <w:proofErr w:type="spellEnd"/>
+      <w:r>
+        <w:rPr>
+          <w:rFonts w:eastAsia="Times New Roman" w:cs="Times New Roman"/>
+          <w:kern w:val="0"/>
+          <w:lang w:eastAsia="it-IT"/>
+          <w14:ligatures w14:val="none"/>
+        </w:rPr>
+        <w:t xml:space="preserve"> un secret valido con </w:t>
+      </w:r>
+      <w:proofErr w:type="spellStart"/>
+      <w:r>
+        <w:rPr>
+          <w:rFonts w:eastAsia="Times New Roman" w:cs="Times New Roman"/>
+          <w:kern w:val="0"/>
+          <w:lang w:eastAsia="it-IT"/>
+          <w14:ligatures w14:val="none"/>
+        </w:rPr>
+        <w:t>github</w:t>
+      </w:r>
+      <w:proofErr w:type="spellEnd"/>
+      <w:r>
+        <w:rPr>
+          <w:rFonts w:eastAsia="Times New Roman" w:cs="Times New Roman"/>
+          <w:kern w:val="0"/>
+          <w:lang w:eastAsia="it-IT"/>
+          <w14:ligatures w14:val="none"/>
+        </w:rPr>
+        <w:t xml:space="preserve"> questo viene disabilitato da </w:t>
+      </w:r>
+      <w:proofErr w:type="spellStart"/>
+      <w:r>
+        <w:rPr>
+          <w:rFonts w:eastAsia="Times New Roman" w:cs="Times New Roman"/>
+          <w:kern w:val="0"/>
+          <w:lang w:eastAsia="it-IT"/>
+          <w14:ligatures w14:val="none"/>
+        </w:rPr>
+        <w:t>google</w:t>
+      </w:r>
+      <w:proofErr w:type="spellEnd"/>
+      <w:r>
+        <w:rPr>
+          <w:rFonts w:eastAsia="Times New Roman" w:cs="Times New Roman"/>
+          <w:kern w:val="0"/>
+          <w:lang w:eastAsia="it-IT"/>
+          <w14:ligatures w14:val="none"/>
+        </w:rPr>
+        <w:t xml:space="preserve">, occorrerà andare sul service account creato per il progetto </w:t>
+      </w:r>
+      <w:proofErr w:type="spellStart"/>
+      <w:r>
+        <w:rPr>
+          <w:rFonts w:eastAsia="Times New Roman" w:cs="Times New Roman"/>
+          <w:kern w:val="0"/>
+          <w:lang w:eastAsia="it-IT"/>
+          <w14:ligatures w14:val="none"/>
+        </w:rPr>
+        <w:t>calendar-integration</w:t>
+      </w:r>
+      <w:proofErr w:type="spellEnd"/>
+      <w:r>
+        <w:rPr>
+          <w:rFonts w:eastAsia="Times New Roman" w:cs="Times New Roman"/>
+          <w:kern w:val="0"/>
+          <w:lang w:eastAsia="it-IT"/>
+          <w14:ligatures w14:val="none"/>
+        </w:rPr>
+        <w:t xml:space="preserve"> e creare una nuova chiave e quindi scaricarsi il secret sotto forma di </w:t>
+      </w:r>
+      <w:proofErr w:type="spellStart"/>
+      <w:r>
+        <w:rPr>
+          <w:rFonts w:eastAsia="Times New Roman" w:cs="Times New Roman"/>
+          <w:kern w:val="0"/>
+          <w:lang w:eastAsia="it-IT"/>
+          <w14:ligatures w14:val="none"/>
+        </w:rPr>
+        <w:t>json</w:t>
+      </w:r>
+      <w:proofErr w:type="spellEnd"/>
+      <w:r>
+        <w:rPr>
+          <w:rFonts w:eastAsia="Times New Roman" w:cs="Times New Roman"/>
+          <w:kern w:val="0"/>
+          <w:lang w:eastAsia="it-IT"/>
+          <w14:ligatures w14:val="none"/>
+        </w:rPr>
+        <w:t xml:space="preserve"> e copiarlo in root nell’applicazione a fianco al file </w:t>
+      </w:r>
+      <w:proofErr w:type="spellStart"/>
+      <w:r>
+        <w:rPr>
+          <w:rFonts w:eastAsia="Times New Roman" w:cs="Times New Roman"/>
+          <w:kern w:val="0"/>
+          <w:lang w:eastAsia="it-IT"/>
+          <w14:ligatures w14:val="none"/>
+        </w:rPr>
+        <w:t>sln</w:t>
+      </w:r>
+      <w:proofErr w:type="spellEnd"/>
+      <w:r>
+        <w:rPr>
+          <w:rFonts w:eastAsia="Times New Roman" w:cs="Times New Roman"/>
+          <w:kern w:val="0"/>
+          <w:lang w:eastAsia="it-IT"/>
+          <w14:ligatures w14:val="none"/>
+        </w:rPr>
+        <w:t xml:space="preserve"> (ricordati che ti sei loggato in </w:t>
+      </w:r>
+      <w:proofErr w:type="spellStart"/>
+      <w:r>
+        <w:rPr>
+          <w:rFonts w:eastAsia="Times New Roman" w:cs="Times New Roman"/>
+          <w:kern w:val="0"/>
+          <w:lang w:eastAsia="it-IT"/>
+          <w14:ligatures w14:val="none"/>
+        </w:rPr>
+        <w:t>google</w:t>
+      </w:r>
+      <w:proofErr w:type="spellEnd"/>
+      <w:r>
+        <w:rPr>
+          <w:rFonts w:eastAsia="Times New Roman" w:cs="Times New Roman"/>
+          <w:kern w:val="0"/>
+          <w:lang w:eastAsia="it-IT"/>
+          <w14:ligatures w14:val="none"/>
+        </w:rPr>
+        <w:t xml:space="preserve"> con </w:t>
+      </w:r>
+      <w:proofErr w:type="spellStart"/>
+      <w:r>
+        <w:rPr>
+          <w:rFonts w:eastAsia="Times New Roman" w:cs="Times New Roman"/>
+          <w:kern w:val="0"/>
+          <w:lang w:eastAsia="it-IT"/>
+          <w14:ligatures w14:val="none"/>
+        </w:rPr>
+        <w:t>linksandpattern</w:t>
+      </w:r>
+      <w:proofErr w:type="spellEnd"/>
+      <w:r>
+        <w:rPr>
+          <w:rFonts w:eastAsia="Times New Roman" w:cs="Times New Roman"/>
+          <w:kern w:val="0"/>
+          <w:lang w:eastAsia="it-IT"/>
+          <w14:ligatures w14:val="none"/>
+        </w:rPr>
+        <w:t xml:space="preserve"> e dei usare queto account per ritrovare il tuo progetto </w:t>
+      </w:r>
+      <w:proofErr w:type="spellStart"/>
+      <w:r>
+        <w:rPr>
+          <w:rFonts w:eastAsia="Times New Roman" w:cs="Times New Roman"/>
+          <w:kern w:val="0"/>
+          <w:lang w:eastAsia="it-IT"/>
+          <w14:ligatures w14:val="none"/>
+        </w:rPr>
+        <w:t>calendar-integration</w:t>
+      </w:r>
+      <w:proofErr w:type="spellEnd"/>
+      <w:r>
+        <w:rPr>
+          <w:rFonts w:eastAsia="Times New Roman" w:cs="Times New Roman"/>
+          <w:kern w:val="0"/>
+          <w:lang w:eastAsia="it-IT"/>
+          <w14:ligatures w14:val="none"/>
+        </w:rPr>
+        <w:t>)</w:t>
+      </w:r>
+    </w:p>
+    <w:p>
+      <w:pPr>
+        <w:spacing w:before="100" w:beforeAutospacing="1" w:after="100" w:afterAutospacing="1" w:line="240" w:lineRule="auto"/>
+        <w:rPr>
+          <w:rFonts w:eastAsia="Times New Roman" w:cs="Times New Roman"/>
+          <w:kern w:val="0"/>
+          <w:lang w:eastAsia="it-IT"/>
+          <w14:ligatures w14:val="none"/>
+        </w:rPr>
+      </w:pPr>
+      <w:r>
+        <w:rPr>
+          <w:rFonts w:eastAsia="Times New Roman" w:cs="Times New Roman"/>
+          <w:kern w:val="0"/>
+          <w:lang w:eastAsia="it-IT"/>
+          <w14:ligatures w14:val="none"/>
+        </w:rPr>
+        <w:drawing>
+          <wp:inline distT="0" distB="0" distL="0" distR="0" wp14:anchorId="69DA6866" wp14:editId="111E5EDC">
+            <wp:extent cx="6120130" cy="2945765"/>
+            <wp:effectExtent l="0" t="0" r="0" b="6985"/>
+            <wp:docPr id="158007625" name="Immagine 1" descr="Immagine che contiene testo, schermata, numero, software&#10;&#10;Il contenuto generato dall'IA potrebbe non essere corretto."/>
+            <wp:cNvGraphicFramePr>
+              <a:graphicFrameLocks xmlns:a="http://schemas.openxmlformats.org/drawingml/2006/main" noChangeAspect="1"/>
+            </wp:cNvGraphicFramePr>
+            <a:graphic xmlns:a="http://schemas.openxmlformats.org/drawingml/2006/main">
+              <a:graphicData uri="http://schemas.openxmlformats.org/drawingml/2006/picture">
+                <pic:pic xmlns:pic="http://schemas.openxmlformats.org/drawingml/2006/picture">
+                  <pic:nvPicPr>
+                    <pic:cNvPr id="158007625" name="Immagine 1" descr="Immagine che contiene testo, schermata, numero, software&#10;&#10;Il contenuto generato dall'IA potrebbe non essere corretto."/>
+                    <pic:cNvPicPr/>
+                  </pic:nvPicPr>
+                  <pic:blipFill>
+                    <a:blip r:embed="rId9"/>
+                    <a:stretch>
+                      <a:fillRect/>
+                    </a:stretch>
+                  </pic:blipFill>
+                  <pic:spPr>
+                    <a:xfrm>
+                      <a:off x="0" y="0"/>
+                      <a:ext cx="6120130" cy="2945765"/>
+                    </a:xfrm>
+                    <a:prstGeom prst="rect">
+                      <a:avLst/>
+                    </a:prstGeom>
+                  </pic:spPr>
+                </pic:pic>
+              </a:graphicData>
+            </a:graphic>
+          </wp:inline>
+        </w:drawing>
+      </w:r>
+    </w:p>
+    <w:p>
+      <w:pPr>
+        <w:spacing w:before="100" w:beforeAutospacing="1" w:after="100" w:afterAutospacing="1" w:line="240" w:lineRule="auto"/>
+        <w:rPr>
+          <w:rFonts w:eastAsia="Times New Roman" w:cs="Times New Roman"/>
+          <w:kern w:val="0"/>
+          <w:lang w:eastAsia="it-IT"/>
+          <w14:ligatures w14:val="none"/>
+        </w:rPr>
+      </w:pPr>
+      <w:r>
+        <w:rPr>
+          <w:rFonts w:eastAsia="Times New Roman" w:cs="Times New Roman"/>
+          <w:kern w:val="0"/>
+          <w:lang w:eastAsia="it-IT"/>
+          <w14:ligatures w14:val="none"/>
+        </w:rPr>
+        <w:t>Quindi creare una nuova chiave (</w:t>
+      </w:r>
+      <w:r>
+        <w:rPr>
+          <w:rFonts w:eastAsia="Times New Roman" w:cs="Times New Roman"/>
+          <w:kern w:val="0"/>
+          <w:u w:val="single"/>
+          <w:lang w:eastAsia="it-IT"/>
+          <w14:ligatures w14:val="none"/>
+        </w:rPr>
+        <w:t>come</w:t>
+      </w:r>
+      <w:r>
+        <w:rPr>
+          <w:rFonts w:eastAsia="Times New Roman" w:cs="Times New Roman"/>
+          <w:kern w:val="0"/>
+          <w:lang w:eastAsia="it-IT"/>
+          <w14:ligatures w14:val="none"/>
+        </w:rPr>
+        <w:t xml:space="preserve"> si può vedere le vecchie chiavi sono state disabilitate perché </w:t>
+      </w:r>
+      <w:proofErr w:type="spellStart"/>
+      <w:r>
+        <w:rPr>
+          <w:rFonts w:eastAsia="Times New Roman" w:cs="Times New Roman"/>
+          <w:kern w:val="0"/>
+          <w:lang w:eastAsia="it-IT"/>
+          <w14:ligatures w14:val="none"/>
+        </w:rPr>
+        <w:t>committate</w:t>
+      </w:r>
+      <w:proofErr w:type="spellEnd"/>
+      <w:r>
+        <w:rPr>
+          <w:rFonts w:eastAsia="Times New Roman" w:cs="Times New Roman"/>
+          <w:kern w:val="0"/>
+          <w:lang w:eastAsia="it-IT"/>
+          <w14:ligatures w14:val="none"/>
+        </w:rPr>
+        <w:t xml:space="preserve"> su </w:t>
+      </w:r>
+      <w:proofErr w:type="spellStart"/>
+      <w:r>
+        <w:rPr>
+          <w:rFonts w:eastAsia="Times New Roman" w:cs="Times New Roman"/>
+          <w:kern w:val="0"/>
+          <w:lang w:eastAsia="it-IT"/>
+          <w14:ligatures w14:val="none"/>
+        </w:rPr>
+        <w:t>github</w:t>
+      </w:r>
+      <w:proofErr w:type="spellEnd"/>
+      <w:r>
+        <w:rPr>
+          <w:rFonts w:eastAsia="Times New Roman" w:cs="Times New Roman"/>
+          <w:kern w:val="0"/>
+          <w:lang w:eastAsia="it-IT"/>
+          <w14:ligatures w14:val="none"/>
+        </w:rPr>
+        <w:t>):</w:t>
+      </w:r>
+    </w:p>
+    <w:p>
+      <w:pPr>
+        <w:spacing w:before="100" w:beforeAutospacing="1" w:after="100" w:afterAutospacing="1" w:line="240" w:lineRule="auto"/>
+        <w:rPr>
+          <w:rFonts w:eastAsia="Times New Roman" w:cs="Times New Roman"/>
+          <w:kern w:val="0"/>
+          <w:lang w:eastAsia="it-IT"/>
+          <w14:ligatures w14:val="none"/>
+        </w:rPr>
+      </w:pPr>
+      <w:r>
+        <w:rPr>
+          <w:rFonts w:eastAsia="Times New Roman" w:cs="Times New Roman"/>
+          <w:kern w:val="0"/>
+          <w:lang w:eastAsia="it-IT"/>
+          <w14:ligatures w14:val="none"/>
+        </w:rPr>
+        <w:lastRenderedPageBreak/>
+        <w:drawing>
+          <wp:inline distT="0" distB="0" distL="0" distR="0" wp14:anchorId="0BD2E51E" wp14:editId="32B2B48C">
+            <wp:extent cx="6120130" cy="3343275"/>
+            <wp:effectExtent l="0" t="0" r="0" b="9525"/>
+            <wp:docPr id="531123751" name="Immagine 1" descr="Immagine che contiene testo, schermata, software, numero&#10;&#10;Il contenuto generato dall'IA potrebbe non essere corretto."/>
+            <wp:cNvGraphicFramePr>
+              <a:graphicFrameLocks xmlns:a="http://schemas.openxmlformats.org/drawingml/2006/main" noChangeAspect="1"/>
+            </wp:cNvGraphicFramePr>
+            <a:graphic xmlns:a="http://schemas.openxmlformats.org/drawingml/2006/main">
+              <a:graphicData uri="http://schemas.openxmlformats.org/drawingml/2006/picture">
+                <pic:pic xmlns:pic="http://schemas.openxmlformats.org/drawingml/2006/picture">
+                  <pic:nvPicPr>
+                    <pic:cNvPr id="531123751" name="Immagine 1" descr="Immagine che contiene testo, schermata, software, numero&#10;&#10;Il contenuto generato dall'IA potrebbe non essere corretto."/>
+                    <pic:cNvPicPr/>
+                  </pic:nvPicPr>
+                  <pic:blipFill>
+                    <a:blip r:embed="rId10"/>
+                    <a:stretch>
+                      <a:fillRect/>
+                    </a:stretch>
+                  </pic:blipFill>
+                  <pic:spPr>
+                    <a:xfrm>
+                      <a:off x="0" y="0"/>
+                      <a:ext cx="6120130" cy="3343275"/>
+                    </a:xfrm>
+                    <a:prstGeom prst="rect">
+                      <a:avLst/>
+                    </a:prstGeom>
+                  </pic:spPr>
+                </pic:pic>
+              </a:graphicData>
+            </a:graphic>
+          </wp:inline>
+        </w:drawing>
       </w:r>
     </w:p>
     <w:p>
@@ -3238,12 +3464,10 @@
         <w:t xml:space="preserve">Metti </w:t>
       </w:r>
       <w:proofErr w:type="spellStart"/>
-      <w:proofErr w:type="gramStart"/>
       <w:r>
         <w:t>credentials.json</w:t>
       </w:r>
       <w:proofErr w:type="spellEnd"/>
-      <w:proofErr w:type="gramEnd"/>
       <w:r>
         <w:t xml:space="preserve"> nella cartella del tuo progetto .NET Core.</w:t>
       </w:r>
@@ -3576,7 +3800,6 @@
         <w:t xml:space="preserve"> package </w:t>
       </w:r>
       <w:proofErr w:type="spellStart"/>
-      <w:proofErr w:type="gramStart"/>
       <w:r>
         <w:rPr>
           <w:rFonts w:eastAsia="Times New Roman" w:cs="Courier New"/>
@@ -3589,7 +3812,6 @@
         <w:t>Google.Apis.Auth</w:t>
       </w:r>
       <w:proofErr w:type="spellEnd"/>
-      <w:proofErr w:type="gramEnd"/>
     </w:p>
     <w:p>
       <w:pPr>
@@ -3672,31 +3894,7 @@
           <w:lang w:eastAsia="it-IT"/>
           <w14:ligatures w14:val="none"/>
         </w:rPr>
-        <w:t xml:space="preserve"> package </w:t>
-      </w:r>
-      <w:proofErr w:type="gramStart"/>
-      <w:r>
-        <w:rPr>
-          <w:rFonts w:eastAsia="Times New Roman" w:cs="Courier New"/>
-          <w:kern w:val="0"/>
-          <w:sz w:val="20"/>
-          <w:szCs w:val="20"/>
-          <w:lang w:eastAsia="it-IT"/>
-          <w14:ligatures w14:val="none"/>
-        </w:rPr>
-        <w:t>Google.Apis.Calendar.v</w:t>
-      </w:r>
-      <w:proofErr w:type="gramEnd"/>
-      <w:r>
-        <w:rPr>
-          <w:rFonts w:eastAsia="Times New Roman" w:cs="Courier New"/>
-          <w:kern w:val="0"/>
-          <w:sz w:val="20"/>
-          <w:szCs w:val="20"/>
-          <w:lang w:eastAsia="it-IT"/>
-          <w14:ligatures w14:val="none"/>
-        </w:rPr>
-        <w:t>3</w:t>
+        <w:t xml:space="preserve"> package Google.Apis.Calendar.v3</w:t>
       </w:r>
     </w:p>
     <w:p/>

</xml_diff>